<commit_message>
[MOD] group hr responsible Pak and Ph
</commit_message>
<xml_diff>
--- a/employee_onboarding_offboarding/data/contract_template.docx
+++ b/employee_onboarding_offboarding/data/contract_template.docx
@@ -2790,7 +2790,31 @@
           <w:shd w:fill="FFFF00" w:val="clear"/>
           <w14:ligatures w14:val="standardContextual"/>
         </w:rPr>
-        <w:t>{{ allowances }}</w:t>
+        <w:t xml:space="preserve">{{ </w:t>
+      </w:r>
+      <w:bookmarkStart w:id="7" w:name="__DdeLink__319_2379922379"/>
+      <w:r>
+        <w:rPr>
+          <w:rFonts w:eastAsia="Calibri" w:cs="" w:cstheme="minorBidi" w:eastAsiaTheme="minorHAnsi"/>
+          <w:sz w:val="22"/>
+          <w:szCs w:val="22"/>
+          <w:highlight w:val="yellow"/>
+          <w:shd w:fill="FFFF00" w:val="clear"/>
+          <w14:ligatures w14:val="standardContextual"/>
+        </w:rPr>
+        <w:t>allowances</w:t>
+      </w:r>
+      <w:bookmarkEnd w:id="7"/>
+      <w:r>
+        <w:rPr>
+          <w:rFonts w:eastAsia="Calibri" w:cs="" w:cstheme="minorBidi" w:eastAsiaTheme="minorHAnsi"/>
+          <w:sz w:val="22"/>
+          <w:szCs w:val="22"/>
+          <w:highlight w:val="yellow"/>
+          <w:shd w:fill="FFFF00" w:val="clear"/>
+          <w14:ligatures w14:val="standardContextual"/>
+        </w:rPr>
+        <w:t xml:space="preserve"> }}</w:t>
       </w:r>
       <w:bookmarkEnd w:id="6"/>
       <w:r>
@@ -2802,8 +2826,8 @@
         </w:rPr>
         <w:t xml:space="preserve"> </w:t>
       </w:r>
-      <w:bookmarkStart w:id="7" w:name="__DdeLink__1643_1107435049"/>
       <w:bookmarkStart w:id="8" w:name="__DdeLink__715_11074350491"/>
+      <w:bookmarkStart w:id="9" w:name="__DdeLink__1643_1107435049"/>
       <w:r>
         <w:rPr>
           <w:rFonts w:eastAsia="Calibri" w:cs="" w:cstheme="minorBidi" w:eastAsiaTheme="minorHAnsi"/>
@@ -2813,12 +2837,12 @@
         </w:rPr>
         <w:t>{{ currency }}</w:t>
       </w:r>
-      <w:bookmarkEnd w:id="7"/>
+      <w:bookmarkEnd w:id="9"/>
       <w:r>
         <w:rPr>
           <w:rFonts w:eastAsia="Calibri" w:cs="" w:cstheme="minorBidi" w:eastAsiaTheme="minorHAnsi"/>
           <w:sz w:val="22"/>
-          <w:shd w:fill="FFFF00" w:val="clear"/>
+          <w:shd w:fill="auto" w:val="clear"/>
           <w14:ligatures w14:val="standardContextual"/>
         </w:rPr>
         <w:t xml:space="preserve"> </w:t>
@@ -2834,21 +2858,50 @@
         </w:numPr>
         <w:rPr>
           <w:sz w:val="22"/>
-        </w:rPr>
-      </w:pPr>
-      <w:r>
-        <w:rPr>
-          <w:sz w:val="22"/>
-          <w:szCs w:val="22"/>
-        </w:rPr>
-        <w:t>Probation Period:</w:t>
-      </w:r>
-      <w:r>
-        <w:rPr>
-          <w:sz w:val="22"/>
-        </w:rPr>
-        <w:t xml:space="preserve"> {{ probation_period }} Months.</w:t>
-      </w:r>
+          <w:szCs w:val="22"/>
+          <w:highlight w:val="yellow"/>
+        </w:rPr>
+      </w:pPr>
+      <w:r>
+        <w:rPr>
+          <w:rFonts w:eastAsia="Calibri" w:cs="" w:cstheme="minorBidi" w:eastAsiaTheme="minorHAnsi"/>
+          <w:sz w:val="22"/>
+          <w:shd w:fill="auto" w:val="clear"/>
+          <w14:ligatures w14:val="standardContextual"/>
+        </w:rPr>
+        <w:t xml:space="preserve">Special Instructions: </w:t>
+      </w:r>
+      <w:bookmarkStart w:id="10" w:name="__DdeLink__321_2379922379"/>
+      <w:r>
+        <w:rPr>
+          <w:rFonts w:eastAsia="Calibri" w:cs="" w:cstheme="minorBidi" w:eastAsiaTheme="minorHAnsi"/>
+          <w:sz w:val="22"/>
+          <w:shd w:fill="FFFF00" w:val="clear"/>
+          <w14:ligatures w14:val="standardContextual"/>
+        </w:rPr>
+        <w:t xml:space="preserve">{{ </w:t>
+      </w:r>
+      <w:r>
+        <w:rPr>
+          <w:rFonts w:eastAsia="Calibri" w:cs="" w:ascii="JetBrains Mono" w:hAnsi="JetBrains Mono"/>
+          <w:b w:val="false"/>
+          <w:i w:val="false"/>
+          <w:color w:val="111111"/>
+          <w:sz w:val="21"/>
+          <w:shd w:fill="FFFF00" w:val="clear"/>
+        </w:rPr>
+        <w:t>special_instructions</w:t>
+      </w:r>
+      <w:r>
+        <w:rPr>
+          <w:rFonts w:eastAsia="Calibri" w:cs="" w:cstheme="minorBidi" w:eastAsiaTheme="minorHAnsi"/>
+          <w:sz w:val="22"/>
+          <w:shd w:fill="FFFF00" w:val="clear"/>
+          <w14:ligatures w14:val="standardContextual"/>
+        </w:rPr>
+        <w:t xml:space="preserve"> }}</w:t>
+      </w:r>
+      <w:bookmarkEnd w:id="10"/>
     </w:p>
     <w:p>
       <w:pPr>
@@ -2864,8 +2917,15 @@
       <w:r>
         <w:rPr>
           <w:sz w:val="22"/>
-        </w:rPr>
-        <w:t>Please note that Prime System Solutions shall not be held responsible for any deductions or charges imposed by the bank.</w:t>
+          <w:szCs w:val="22"/>
+        </w:rPr>
+        <w:t>Probation Period:</w:t>
+      </w:r>
+      <w:r>
+        <w:rPr>
+          <w:sz w:val="22"/>
+        </w:rPr>
+        <w:t xml:space="preserve"> {{ probation_period }} Months.</w:t>
       </w:r>
     </w:p>
     <w:p>
@@ -2883,27 +2943,7 @@
         <w:rPr>
           <w:sz w:val="22"/>
         </w:rPr>
-        <w:t>Health Insurance</w:t>
-      </w:r>
-      <w:r>
-        <w:rPr>
-          <w:sz w:val="22"/>
-          <w:szCs w:val="22"/>
-        </w:rPr>
-        <w:t xml:space="preserve">: </w:t>
-      </w:r>
-      <w:r>
-        <w:rPr>
-          <w:sz w:val="22"/>
-        </w:rPr>
-        <w:t>OPD &amp; IPD</w:t>
-      </w:r>
-      <w:r>
-        <w:rPr>
-          <w:sz w:val="22"/>
-          <w:szCs w:val="22"/>
-        </w:rPr>
-        <w:t xml:space="preserve"> covered</w:t>
+        <w:t>Please note that Prime System Solutions shall not be held responsible for any deductions or charges imposed by the bank.</w:t>
       </w:r>
     </w:p>
     <w:p>
@@ -2920,6 +2960,44 @@
       <w:r>
         <w:rPr>
           <w:sz w:val="22"/>
+        </w:rPr>
+        <w:t>Health Insurance</w:t>
+      </w:r>
+      <w:r>
+        <w:rPr>
+          <w:sz w:val="22"/>
+          <w:szCs w:val="22"/>
+        </w:rPr>
+        <w:t xml:space="preserve">: </w:t>
+      </w:r>
+      <w:r>
+        <w:rPr>
+          <w:sz w:val="22"/>
+        </w:rPr>
+        <w:t>OPD &amp; IPD</w:t>
+      </w:r>
+      <w:r>
+        <w:rPr>
+          <w:sz w:val="22"/>
+          <w:szCs w:val="22"/>
+        </w:rPr>
+        <w:t xml:space="preserve"> covered</w:t>
+      </w:r>
+    </w:p>
+    <w:p>
+      <w:pPr>
+        <w:pStyle w:val="Normal"/>
+        <w:numPr>
+          <w:ilvl w:val="0"/>
+          <w:numId w:val="4"/>
+        </w:numPr>
+        <w:rPr>
+          <w:sz w:val="22"/>
+        </w:rPr>
+      </w:pPr>
+      <w:r>
+        <w:rPr>
+          <w:sz w:val="22"/>
           <w:szCs w:val="22"/>
         </w:rPr>
         <w:t>Payment Cycle: Monthly,</w:t>
@@ -3161,9 +3239,9 @@
           <w:sz w:val="22"/>
         </w:rPr>
       </w:r>
-      <w:bookmarkStart w:id="9" w:name="_Hlk2043529461"/>
-      <w:bookmarkStart w:id="10" w:name="_Hlk2043529461"/>
-      <w:bookmarkEnd w:id="10"/>
+      <w:bookmarkStart w:id="11" w:name="_Hlk2043529461"/>
+      <w:bookmarkStart w:id="12" w:name="_Hlk2043529461"/>
+      <w:bookmarkEnd w:id="12"/>
     </w:p>
     <w:p>
       <w:pPr>

</xml_diff>